<commit_message>
Filebeat :doughnut: Running ELK using Filebeat
</commit_message>
<xml_diff>
--- a/api-fx-weather/src/main/resources/ELK Stack.docx
+++ b/api-fx-weather/src/main/resources/ELK Stack.docx
@@ -21,6 +21,15 @@
           <w:rFonts w:ascii="Comic Sans MS" w:hAnsi="Comic Sans MS"/>
           <w:b/>
         </w:rPr>
+        <w:t xml:space="preserve"> using filebeats</w:t>
+      </w:r>
+      <w:bookmarkStart w:id="0" w:name="_GoBack"/>
+      <w:bookmarkEnd w:id="0"/>
+      <w:r>
+        <w:rPr>
+          <w:rFonts w:ascii="Comic Sans MS" w:hAnsi="Comic Sans MS"/>
+          <w:b/>
+        </w:rPr>
         <w:t xml:space="preserve"> – NK 14/10/2017</w:t>
       </w:r>
     </w:p>
@@ -57,30 +66,14 @@
           <w:rFonts w:ascii="Comic Sans MS" w:hAnsi="Comic Sans MS"/>
           <w:b/>
         </w:rPr>
-        <w:t xml:space="preserve"> </w:t>
-      </w:r>
-      <w:proofErr w:type="gramStart"/>
-      <w:r>
-        <w:rPr>
-          <w:rFonts w:ascii="Comic Sans MS" w:hAnsi="Comic Sans MS"/>
-          <w:b/>
-        </w:rPr>
-        <w:t>installation</w:t>
-      </w:r>
-      <w:r>
-        <w:rPr>
-          <w:rFonts w:ascii="Comic Sans MS" w:hAnsi="Comic Sans MS"/>
-          <w:b/>
-        </w:rPr>
-        <w:t xml:space="preserve"> :</w:t>
-      </w:r>
-      <w:proofErr w:type="gramEnd"/>
-      <w:r>
-        <w:rPr>
-          <w:rFonts w:ascii="Comic Sans MS" w:hAnsi="Comic Sans MS"/>
-          <w:b/>
-        </w:rPr>
-        <w:t xml:space="preserve"> </w:t>
+        <w:t xml:space="preserve"> installation</w:t>
+      </w:r>
+      <w:r>
+        <w:rPr>
+          <w:rFonts w:ascii="Comic Sans MS" w:hAnsi="Comic Sans MS"/>
+          <w:b/>
+        </w:rPr>
+        <w:t xml:space="preserve"> : </w:t>
       </w:r>
       <w:r>
         <w:rPr>
@@ -277,21 +270,12 @@
           <w:b/>
         </w:rPr>
       </w:pPr>
-      <w:proofErr w:type="spellStart"/>
-      <w:r>
-        <w:rPr>
-          <w:rFonts w:ascii="Comic Sans MS" w:hAnsi="Comic Sans MS"/>
-          <w:b/>
-        </w:rPr>
-        <w:t>Kibana</w:t>
-      </w:r>
-      <w:proofErr w:type="spellEnd"/>
-      <w:r>
-        <w:rPr>
-          <w:rFonts w:ascii="Comic Sans MS" w:hAnsi="Comic Sans MS"/>
-          <w:b/>
-        </w:rPr>
-        <w:t xml:space="preserve"> installation</w:t>
+      <w:r>
+        <w:rPr>
+          <w:rFonts w:ascii="Comic Sans MS" w:hAnsi="Comic Sans MS"/>
+          <w:b/>
+        </w:rPr>
+        <w:t>Kibana installation</w:t>
       </w:r>
     </w:p>
     <w:p>
@@ -464,7 +448,7 @@
           <w:b/>
         </w:rPr>
       </w:pPr>
-      <w:hyperlink r:id="rId14" w:history="1">
+      <w:hyperlink r:id="rId14" w:anchor="/management/kibana/index?_g=()" w:history="1">
         <w:r>
           <w:rPr>
             <w:rStyle w:val="Hyperlink"/>
@@ -540,77 +524,50 @@
           <w:b/>
         </w:rPr>
       </w:pPr>
-      <w:proofErr w:type="spellStart"/>
-      <w:r>
-        <w:rPr>
-          <w:rFonts w:ascii="Comic Sans MS" w:hAnsi="Comic Sans MS"/>
-          <w:b/>
-        </w:rPr>
-        <w:t>Logstash</w:t>
-      </w:r>
-      <w:proofErr w:type="spellEnd"/>
-      <w:r>
-        <w:rPr>
-          <w:rFonts w:ascii="Comic Sans MS" w:hAnsi="Comic Sans MS"/>
-          <w:b/>
-        </w:rPr>
-        <w:t xml:space="preserve"> installation</w:t>
-      </w:r>
-    </w:p>
-    <w:p>
-      <w:pPr>
-        <w:rPr>
-          <w:rFonts w:ascii="Comic Sans MS" w:hAnsi="Comic Sans MS"/>
-          <w:b/>
-        </w:rPr>
-      </w:pPr>
-    </w:p>
-    <w:p>
-      <w:pPr>
-        <w:rPr>
-          <w:rFonts w:ascii="Comic Sans MS" w:hAnsi="Comic Sans MS"/>
-          <w:b/>
-        </w:rPr>
-      </w:pPr>
-      <w:proofErr w:type="spellStart"/>
-      <w:r>
-        <w:rPr>
-          <w:rFonts w:ascii="Comic Sans MS" w:hAnsi="Comic Sans MS"/>
-          <w:b/>
-        </w:rPr>
-        <w:t>Config</w:t>
-      </w:r>
-      <w:proofErr w:type="spellEnd"/>
-      <w:r>
-        <w:rPr>
-          <w:rFonts w:ascii="Comic Sans MS" w:hAnsi="Comic Sans MS"/>
-          <w:b/>
-        </w:rPr>
-        <w:t xml:space="preserve"> file </w:t>
-      </w:r>
-    </w:p>
-    <w:p>
-      <w:pPr>
-        <w:rPr>
-          <w:rFonts w:ascii="Comic Sans MS" w:hAnsi="Comic Sans MS"/>
-          <w:b/>
-        </w:rPr>
-      </w:pPr>
-      <w:proofErr w:type="gramStart"/>
-      <w:r>
-        <w:rPr>
-          <w:rFonts w:ascii="Comic Sans MS" w:hAnsi="Comic Sans MS"/>
-          <w:b/>
-        </w:rPr>
-        <w:t>Location :</w:t>
-      </w:r>
-      <w:proofErr w:type="gramEnd"/>
-      <w:r>
-        <w:rPr>
-          <w:rFonts w:ascii="Comic Sans MS" w:hAnsi="Comic Sans MS"/>
-          <w:b/>
-        </w:rPr>
-        <w:t xml:space="preserve">: </w:t>
+      <w:r>
+        <w:rPr>
+          <w:rFonts w:ascii="Comic Sans MS" w:hAnsi="Comic Sans MS"/>
+          <w:b/>
+        </w:rPr>
+        <w:t>Logstash installation</w:t>
+      </w:r>
+    </w:p>
+    <w:p>
+      <w:pPr>
+        <w:rPr>
+          <w:rFonts w:ascii="Comic Sans MS" w:hAnsi="Comic Sans MS"/>
+          <w:b/>
+        </w:rPr>
+      </w:pPr>
+    </w:p>
+    <w:p>
+      <w:pPr>
+        <w:rPr>
+          <w:rFonts w:ascii="Comic Sans MS" w:hAnsi="Comic Sans MS"/>
+          <w:b/>
+        </w:rPr>
+      </w:pPr>
+      <w:r>
+        <w:rPr>
+          <w:rFonts w:ascii="Comic Sans MS" w:hAnsi="Comic Sans MS"/>
+          <w:b/>
+        </w:rPr>
+        <w:t xml:space="preserve">Config file </w:t>
+      </w:r>
+    </w:p>
+    <w:p>
+      <w:pPr>
+        <w:rPr>
+          <w:rFonts w:ascii="Comic Sans MS" w:hAnsi="Comic Sans MS"/>
+          <w:b/>
+        </w:rPr>
+      </w:pPr>
+      <w:r>
+        <w:rPr>
+          <w:rFonts w:ascii="Comic Sans MS" w:hAnsi="Comic Sans MS"/>
+          <w:b/>
+        </w:rPr>
+        <w:t xml:space="preserve">Location :: </w:t>
       </w:r>
       <w:r>
         <w:rPr>
@@ -624,13 +581,8 @@
       <w:pPr>
         <w:pStyle w:val="NoSpacing"/>
       </w:pPr>
-      <w:proofErr w:type="gramStart"/>
-      <w:r>
-        <w:t>input</w:t>
-      </w:r>
-      <w:proofErr w:type="gramEnd"/>
-      <w:r>
-        <w:t xml:space="preserve"> {</w:t>
+      <w:r>
+        <w:t>input {</w:t>
       </w:r>
     </w:p>
     <w:p>
@@ -638,15 +590,7 @@
         <w:pStyle w:val="NoSpacing"/>
       </w:pPr>
       <w:r>
-        <w:t xml:space="preserve">  </w:t>
-      </w:r>
-      <w:proofErr w:type="gramStart"/>
-      <w:r>
-        <w:t>file</w:t>
-      </w:r>
-      <w:proofErr w:type="gramEnd"/>
-      <w:r>
-        <w:t xml:space="preserve"> {</w:t>
+        <w:t xml:space="preserve">  file {</w:t>
       </w:r>
     </w:p>
     <w:p>
@@ -654,15 +598,7 @@
         <w:pStyle w:val="NoSpacing"/>
       </w:pPr>
       <w:r>
-        <w:t xml:space="preserve">    </w:t>
-      </w:r>
-      <w:proofErr w:type="gramStart"/>
-      <w:r>
-        <w:t>path</w:t>
-      </w:r>
-      <w:proofErr w:type="gramEnd"/>
-      <w:r>
-        <w:t xml:space="preserve"> =&gt; 'C:/ELK/logs/*'</w:t>
+        <w:t xml:space="preserve">    path =&gt; 'C:/ELK/logs/*'</w:t>
       </w:r>
     </w:p>
     <w:p>
@@ -685,13 +621,8 @@
       <w:pPr>
         <w:pStyle w:val="NoSpacing"/>
       </w:pPr>
-      <w:proofErr w:type="gramStart"/>
-      <w:r>
-        <w:t>output</w:t>
-      </w:r>
-      <w:proofErr w:type="gramEnd"/>
-      <w:r>
-        <w:t xml:space="preserve"> {</w:t>
+      <w:r>
+        <w:t>output {</w:t>
       </w:r>
     </w:p>
     <w:p>
@@ -699,17 +630,7 @@
         <w:pStyle w:val="NoSpacing"/>
       </w:pPr>
       <w:r>
-        <w:t xml:space="preserve">  </w:t>
-      </w:r>
-      <w:proofErr w:type="spellStart"/>
-      <w:proofErr w:type="gramStart"/>
-      <w:r>
-        <w:t>elasticsearch</w:t>
-      </w:r>
-      <w:proofErr w:type="spellEnd"/>
-      <w:proofErr w:type="gramEnd"/>
-      <w:r>
-        <w:t xml:space="preserve"> {</w:t>
+        <w:t xml:space="preserve">  elasticsearch {</w:t>
       </w:r>
     </w:p>
     <w:p>
@@ -717,15 +638,7 @@
         <w:pStyle w:val="NoSpacing"/>
       </w:pPr>
       <w:r>
-        <w:t xml:space="preserve">     </w:t>
-      </w:r>
-      <w:proofErr w:type="gramStart"/>
-      <w:r>
-        <w:t>hosts</w:t>
-      </w:r>
-      <w:proofErr w:type="gramEnd"/>
-      <w:r>
-        <w:t xml:space="preserve"> =&gt; ["localhost:9200"]</w:t>
+        <w:t xml:space="preserve">     hosts =&gt; ["localhost:9200"]</w:t>
       </w:r>
     </w:p>
     <w:p>
@@ -734,84 +647,94 @@
       </w:pPr>
       <w:r>
         <w:tab/>
+        <w:t xml:space="preserve"> index =&gt; "logstash-%{+YYYY.MM.dd}"</w:t>
+      </w:r>
+    </w:p>
+    <w:p>
+      <w:pPr>
+        <w:pStyle w:val="NoSpacing"/>
+      </w:pPr>
+      <w:r>
+        <w:t xml:space="preserve">  }</w:t>
+      </w:r>
+    </w:p>
+    <w:p>
+      <w:pPr>
+        <w:pStyle w:val="NoSpacing"/>
+      </w:pPr>
+      <w:r>
+        <w:t xml:space="preserve">  stdout { codec =&gt; rubydebug}</w:t>
+      </w:r>
+    </w:p>
+    <w:p>
+      <w:pPr>
+        <w:pStyle w:val="NoSpacing"/>
+      </w:pPr>
+      <w:r>
+        <w:t>}</w:t>
+      </w:r>
+    </w:p>
+    <w:p>
+      <w:pPr>
+        <w:pStyle w:val="NoSpacing"/>
+      </w:pPr>
+    </w:p>
+    <w:p>
+      <w:pPr>
+        <w:pStyle w:val="NoSpacing"/>
+      </w:pPr>
+    </w:p>
+    <w:p>
+      <w:pPr>
+        <w:rPr>
+          <w:rFonts w:ascii="Comic Sans MS" w:hAnsi="Comic Sans MS"/>
+          <w:b/>
+        </w:rPr>
+      </w:pPr>
+      <w:r>
+        <w:rPr>
+          <w:rFonts w:ascii="Comic Sans MS" w:hAnsi="Comic Sans MS"/>
+          <w:b/>
+        </w:rPr>
+        <w:t>To run ::</w:t>
+      </w:r>
+    </w:p>
+    <w:p>
+      <w:pPr>
+        <w:rPr>
+          <w:rFonts w:ascii="Comic Sans MS" w:hAnsi="Comic Sans MS"/>
+          <w:b/>
+        </w:rPr>
+      </w:pPr>
+      <w:r>
+        <w:rPr>
+          <w:rFonts w:ascii="Comic Sans MS" w:hAnsi="Comic Sans MS"/>
+          <w:b/>
+        </w:rPr>
+        <w:t>C:\ELK\logstash-5.6.1\bin&gt;logstash -f config.conf</w:t>
+      </w:r>
+    </w:p>
+    <w:p>
+      <w:pPr>
+        <w:rPr>
+          <w:rFonts w:ascii="Comic Sans MS" w:hAnsi="Comic Sans MS"/>
+          <w:b/>
+        </w:rPr>
+      </w:pPr>
+      <w:r>
+        <w:rPr>
+          <w:rFonts w:ascii="Comic Sans MS" w:hAnsi="Comic Sans MS"/>
+          <w:b/>
+        </w:rPr>
         <w:t xml:space="preserve"> </w:t>
       </w:r>
-      <w:proofErr w:type="gramStart"/>
-      <w:r>
-        <w:t>index</w:t>
-      </w:r>
-      <w:proofErr w:type="gramEnd"/>
-      <w:r>
-        <w:t xml:space="preserve"> =&gt; "</w:t>
-      </w:r>
-      <w:proofErr w:type="spellStart"/>
-      <w:r>
-        <w:t>logstash</w:t>
-      </w:r>
-      <w:proofErr w:type="spellEnd"/>
-      <w:r>
-        <w:t>-%{+YYYY.MM.dd}"</w:t>
-      </w:r>
-    </w:p>
-    <w:p>
-      <w:pPr>
-        <w:pStyle w:val="NoSpacing"/>
-      </w:pPr>
-      <w:r>
-        <w:t xml:space="preserve">  }</w:t>
-      </w:r>
-    </w:p>
-    <w:p>
-      <w:pPr>
-        <w:pStyle w:val="NoSpacing"/>
-      </w:pPr>
-      <w:r>
-        <w:t xml:space="preserve">  </w:t>
-      </w:r>
-      <w:proofErr w:type="spellStart"/>
-      <w:proofErr w:type="gramStart"/>
-      <w:r>
-        <w:t>stdout</w:t>
-      </w:r>
-      <w:proofErr w:type="spellEnd"/>
-      <w:proofErr w:type="gramEnd"/>
-      <w:r>
-        <w:t xml:space="preserve"> { codec =&gt; </w:t>
-      </w:r>
-      <w:proofErr w:type="spellStart"/>
-      <w:r>
-        <w:t>rubydebug</w:t>
-      </w:r>
-      <w:proofErr w:type="spellEnd"/>
-      <w:r>
-        <w:t>}</w:t>
-      </w:r>
-    </w:p>
-    <w:p>
-      <w:pPr>
-        <w:pStyle w:val="NoSpacing"/>
-      </w:pPr>
-      <w:r>
-        <w:t>}</w:t>
-      </w:r>
-    </w:p>
-    <w:p>
-      <w:pPr>
-        <w:pStyle w:val="NoSpacing"/>
-      </w:pPr>
-    </w:p>
-    <w:p>
-      <w:pPr>
-        <w:pStyle w:val="NoSpacing"/>
-      </w:pPr>
-    </w:p>
-    <w:p>
-      <w:pPr>
-        <w:rPr>
-          <w:rFonts w:ascii="Comic Sans MS" w:hAnsi="Comic Sans MS"/>
-          <w:b/>
-        </w:rPr>
-      </w:pPr>
+      <w:r>
+        <w:rPr>
+          <w:rFonts w:ascii="Comic Sans MS" w:hAnsi="Comic Sans MS"/>
+          <w:b/>
+        </w:rPr>
+        <w:t>logstash -f config.conf</w:t>
+      </w:r>
     </w:p>
     <w:p>
       <w:pPr>
@@ -1083,13 +1006,1186 @@
         </w:drawing>
       </w:r>
     </w:p>
+    <w:p>
+      <w:pPr>
+        <w:rPr>
+          <w:rFonts w:ascii="Comic Sans MS" w:hAnsi="Comic Sans MS"/>
+          <w:b/>
+        </w:rPr>
+      </w:pPr>
+    </w:p>
+    <w:p>
+      <w:pPr>
+        <w:rPr>
+          <w:rFonts w:ascii="Comic Sans MS" w:hAnsi="Comic Sans MS"/>
+          <w:b/>
+        </w:rPr>
+      </w:pPr>
+      <w:r>
+        <w:rPr>
+          <w:rFonts w:ascii="Comic Sans MS" w:hAnsi="Comic Sans MS"/>
+          <w:b/>
+        </w:rPr>
+        <w:t>Installing filebeat</w:t>
+      </w:r>
+    </w:p>
+    <w:p>
+      <w:pPr>
+        <w:rPr>
+          <w:rFonts w:ascii="Consolas" w:eastAsia="Times New Roman" w:hAnsi="Consolas" w:cs="Consolas"/>
+          <w:color w:val="008800"/>
+          <w:sz w:val="24"/>
+          <w:szCs w:val="24"/>
+          <w:lang w:eastAsia="en-GB"/>
+        </w:rPr>
+      </w:pPr>
+      <w:r>
+        <w:rPr>
+          <w:rFonts w:ascii="Comic Sans MS" w:hAnsi="Comic Sans MS"/>
+          <w:b/>
+        </w:rPr>
+        <w:t xml:space="preserve">Unzipped filebeat and change the folder name to Filebeat and copy to the </w:t>
+      </w:r>
+      <w:r>
+        <w:rPr>
+          <w:rFonts w:ascii="Consolas" w:eastAsia="Times New Roman" w:hAnsi="Consolas" w:cs="Consolas"/>
+          <w:color w:val="008800"/>
+          <w:sz w:val="24"/>
+          <w:szCs w:val="24"/>
+          <w:lang w:eastAsia="en-GB"/>
+        </w:rPr>
+        <w:t>'C:\Program Files</w:t>
+      </w:r>
+    </w:p>
+    <w:p>
+      <w:pPr>
+        <w:rPr>
+          <w:rFonts w:ascii="Comic Sans MS" w:hAnsi="Comic Sans MS"/>
+          <w:b/>
+        </w:rPr>
+      </w:pPr>
+      <w:r>
+        <w:rPr>
+          <w:rFonts w:ascii="Consolas" w:eastAsia="Times New Roman" w:hAnsi="Consolas" w:cs="Consolas"/>
+          <w:color w:val="008800"/>
+          <w:sz w:val="24"/>
+          <w:szCs w:val="24"/>
+          <w:lang w:eastAsia="en-GB"/>
+        </w:rPr>
+        <w:t>In powershell</w:t>
+      </w:r>
+    </w:p>
+    <w:p>
+      <w:pPr>
+        <w:shd w:val="clear" w:color="auto" w:fill="F0F0F0"/>
+        <w:tabs>
+          <w:tab w:val="left" w:pos="916"/>
+          <w:tab w:val="left" w:pos="1832"/>
+          <w:tab w:val="left" w:pos="2748"/>
+          <w:tab w:val="left" w:pos="3664"/>
+          <w:tab w:val="left" w:pos="4580"/>
+          <w:tab w:val="left" w:pos="5496"/>
+          <w:tab w:val="left" w:pos="6412"/>
+          <w:tab w:val="left" w:pos="7328"/>
+          <w:tab w:val="left" w:pos="8244"/>
+          <w:tab w:val="left" w:pos="9160"/>
+          <w:tab w:val="left" w:pos="10076"/>
+          <w:tab w:val="left" w:pos="10992"/>
+          <w:tab w:val="left" w:pos="11908"/>
+          <w:tab w:val="left" w:pos="12824"/>
+          <w:tab w:val="left" w:pos="13740"/>
+          <w:tab w:val="left" w:pos="14656"/>
+        </w:tabs>
+        <w:spacing w:after="0" w:line="360" w:lineRule="atLeast"/>
+        <w:rPr>
+          <w:rFonts w:ascii="Consolas" w:eastAsia="Times New Roman" w:hAnsi="Consolas" w:cs="Consolas"/>
+          <w:color w:val="000000"/>
+          <w:sz w:val="24"/>
+          <w:szCs w:val="24"/>
+          <w:lang w:eastAsia="en-GB"/>
+        </w:rPr>
+      </w:pPr>
+      <w:r>
+        <w:rPr>
+          <w:rFonts w:ascii="Consolas" w:eastAsia="Times New Roman" w:hAnsi="Consolas" w:cs="Consolas"/>
+          <w:color w:val="000000"/>
+          <w:sz w:val="24"/>
+          <w:szCs w:val="24"/>
+          <w:lang w:eastAsia="en-GB"/>
+        </w:rPr>
+        <w:t xml:space="preserve">PS </w:t>
+      </w:r>
+      <w:r>
+        <w:rPr>
+          <w:rFonts w:ascii="Consolas" w:eastAsia="Times New Roman" w:hAnsi="Consolas" w:cs="Consolas"/>
+          <w:color w:val="666600"/>
+          <w:sz w:val="24"/>
+          <w:szCs w:val="24"/>
+          <w:lang w:eastAsia="en-GB"/>
+        </w:rPr>
+        <w:t>&gt;</w:t>
+      </w:r>
+      <w:r>
+        <w:rPr>
+          <w:rFonts w:ascii="Consolas" w:eastAsia="Times New Roman" w:hAnsi="Consolas" w:cs="Consolas"/>
+          <w:color w:val="000000"/>
+          <w:sz w:val="24"/>
+          <w:szCs w:val="24"/>
+          <w:lang w:eastAsia="en-GB"/>
+        </w:rPr>
+        <w:t xml:space="preserve"> cd </w:t>
+      </w:r>
+      <w:r>
+        <w:rPr>
+          <w:rFonts w:ascii="Consolas" w:eastAsia="Times New Roman" w:hAnsi="Consolas" w:cs="Consolas"/>
+          <w:color w:val="008800"/>
+          <w:sz w:val="24"/>
+          <w:szCs w:val="24"/>
+          <w:lang w:eastAsia="en-GB"/>
+        </w:rPr>
+        <w:t>'C:\Program Files\Filebeat'</w:t>
+      </w:r>
+    </w:p>
+    <w:p>
+      <w:pPr>
+        <w:shd w:val="clear" w:color="auto" w:fill="F0F0F0"/>
+        <w:tabs>
+          <w:tab w:val="left" w:pos="916"/>
+          <w:tab w:val="left" w:pos="1832"/>
+          <w:tab w:val="left" w:pos="2748"/>
+          <w:tab w:val="left" w:pos="3664"/>
+          <w:tab w:val="left" w:pos="4580"/>
+          <w:tab w:val="left" w:pos="5496"/>
+          <w:tab w:val="left" w:pos="6412"/>
+          <w:tab w:val="left" w:pos="7328"/>
+          <w:tab w:val="left" w:pos="8244"/>
+          <w:tab w:val="left" w:pos="9160"/>
+          <w:tab w:val="left" w:pos="10076"/>
+          <w:tab w:val="left" w:pos="10992"/>
+          <w:tab w:val="left" w:pos="11908"/>
+          <w:tab w:val="left" w:pos="12824"/>
+          <w:tab w:val="left" w:pos="13740"/>
+          <w:tab w:val="left" w:pos="14656"/>
+        </w:tabs>
+        <w:spacing w:after="0" w:line="360" w:lineRule="atLeast"/>
+        <w:rPr>
+          <w:rFonts w:ascii="Consolas" w:eastAsia="Times New Roman" w:hAnsi="Consolas" w:cs="Consolas"/>
+          <w:color w:val="333333"/>
+          <w:sz w:val="24"/>
+          <w:szCs w:val="24"/>
+          <w:lang w:eastAsia="en-GB"/>
+        </w:rPr>
+      </w:pPr>
+      <w:r>
+        <w:rPr>
+          <w:rFonts w:ascii="Consolas" w:eastAsia="Times New Roman" w:hAnsi="Consolas" w:cs="Consolas"/>
+          <w:color w:val="000000"/>
+          <w:sz w:val="24"/>
+          <w:szCs w:val="24"/>
+          <w:lang w:eastAsia="en-GB"/>
+        </w:rPr>
+        <w:t>PS C</w:t>
+      </w:r>
+      <w:r>
+        <w:rPr>
+          <w:rFonts w:ascii="Consolas" w:eastAsia="Times New Roman" w:hAnsi="Consolas" w:cs="Consolas"/>
+          <w:color w:val="666600"/>
+          <w:sz w:val="24"/>
+          <w:szCs w:val="24"/>
+          <w:lang w:eastAsia="en-GB"/>
+        </w:rPr>
+        <w:t>:</w:t>
+      </w:r>
+      <w:r>
+        <w:rPr>
+          <w:rFonts w:ascii="Consolas" w:eastAsia="Times New Roman" w:hAnsi="Consolas" w:cs="Consolas"/>
+          <w:color w:val="000000"/>
+          <w:sz w:val="24"/>
+          <w:szCs w:val="24"/>
+          <w:lang w:eastAsia="en-GB"/>
+        </w:rPr>
+        <w:t xml:space="preserve">\Program </w:t>
+      </w:r>
+      <w:r>
+        <w:rPr>
+          <w:rFonts w:ascii="Consolas" w:eastAsia="Times New Roman" w:hAnsi="Consolas" w:cs="Consolas"/>
+          <w:color w:val="660066"/>
+          <w:sz w:val="24"/>
+          <w:szCs w:val="24"/>
+          <w:lang w:eastAsia="en-GB"/>
+        </w:rPr>
+        <w:t>Files</w:t>
+      </w:r>
+      <w:r>
+        <w:rPr>
+          <w:rFonts w:ascii="Consolas" w:eastAsia="Times New Roman" w:hAnsi="Consolas" w:cs="Consolas"/>
+          <w:color w:val="000000"/>
+          <w:sz w:val="24"/>
+          <w:szCs w:val="24"/>
+          <w:lang w:eastAsia="en-GB"/>
+        </w:rPr>
+        <w:t>\Filebeat</w:t>
+      </w:r>
+      <w:r>
+        <w:rPr>
+          <w:rFonts w:ascii="Consolas" w:eastAsia="Times New Roman" w:hAnsi="Consolas" w:cs="Consolas"/>
+          <w:color w:val="666600"/>
+          <w:sz w:val="24"/>
+          <w:szCs w:val="24"/>
+          <w:lang w:eastAsia="en-GB"/>
+        </w:rPr>
+        <w:t>&gt;</w:t>
+      </w:r>
+      <w:r>
+        <w:rPr>
+          <w:rFonts w:ascii="Consolas" w:eastAsia="Times New Roman" w:hAnsi="Consolas" w:cs="Consolas"/>
+          <w:color w:val="000000"/>
+          <w:sz w:val="24"/>
+          <w:szCs w:val="24"/>
+          <w:lang w:eastAsia="en-GB"/>
+        </w:rPr>
+        <w:t xml:space="preserve"> </w:t>
+      </w:r>
+      <w:r>
+        <w:rPr>
+          <w:rFonts w:ascii="Consolas" w:eastAsia="Times New Roman" w:hAnsi="Consolas" w:cs="Consolas"/>
+          <w:color w:val="666600"/>
+          <w:sz w:val="24"/>
+          <w:szCs w:val="24"/>
+          <w:lang w:eastAsia="en-GB"/>
+        </w:rPr>
+        <w:t>.</w:t>
+      </w:r>
+      <w:r>
+        <w:rPr>
+          <w:rFonts w:ascii="Consolas" w:eastAsia="Times New Roman" w:hAnsi="Consolas" w:cs="Consolas"/>
+          <w:color w:val="000000"/>
+          <w:sz w:val="24"/>
+          <w:szCs w:val="24"/>
+          <w:lang w:eastAsia="en-GB"/>
+        </w:rPr>
+        <w:t>\install</w:t>
+      </w:r>
+      <w:r>
+        <w:rPr>
+          <w:rFonts w:ascii="Consolas" w:eastAsia="Times New Roman" w:hAnsi="Consolas" w:cs="Consolas"/>
+          <w:color w:val="666600"/>
+          <w:sz w:val="24"/>
+          <w:szCs w:val="24"/>
+          <w:lang w:eastAsia="en-GB"/>
+        </w:rPr>
+        <w:t>-</w:t>
+      </w:r>
+      <w:r>
+        <w:rPr>
+          <w:rFonts w:ascii="Consolas" w:eastAsia="Times New Roman" w:hAnsi="Consolas" w:cs="Consolas"/>
+          <w:color w:val="000000"/>
+          <w:sz w:val="24"/>
+          <w:szCs w:val="24"/>
+          <w:lang w:eastAsia="en-GB"/>
+        </w:rPr>
+        <w:t>service</w:t>
+      </w:r>
+      <w:r>
+        <w:rPr>
+          <w:rFonts w:ascii="Consolas" w:eastAsia="Times New Roman" w:hAnsi="Consolas" w:cs="Consolas"/>
+          <w:color w:val="666600"/>
+          <w:sz w:val="24"/>
+          <w:szCs w:val="24"/>
+          <w:lang w:eastAsia="en-GB"/>
+        </w:rPr>
+        <w:t>-</w:t>
+      </w:r>
+      <w:r>
+        <w:rPr>
+          <w:rFonts w:ascii="Consolas" w:eastAsia="Times New Roman" w:hAnsi="Consolas" w:cs="Consolas"/>
+          <w:color w:val="000000"/>
+          <w:sz w:val="24"/>
+          <w:szCs w:val="24"/>
+          <w:lang w:eastAsia="en-GB"/>
+        </w:rPr>
+        <w:t>filebeat</w:t>
+      </w:r>
+      <w:r>
+        <w:rPr>
+          <w:rFonts w:ascii="Consolas" w:eastAsia="Times New Roman" w:hAnsi="Consolas" w:cs="Consolas"/>
+          <w:color w:val="666600"/>
+          <w:sz w:val="24"/>
+          <w:szCs w:val="24"/>
+          <w:lang w:eastAsia="en-GB"/>
+        </w:rPr>
+        <w:t>.</w:t>
+      </w:r>
+      <w:r>
+        <w:rPr>
+          <w:rFonts w:ascii="Consolas" w:eastAsia="Times New Roman" w:hAnsi="Consolas" w:cs="Consolas"/>
+          <w:color w:val="000000"/>
+          <w:sz w:val="24"/>
+          <w:szCs w:val="24"/>
+          <w:lang w:eastAsia="en-GB"/>
+        </w:rPr>
+        <w:t>ps1</w:t>
+      </w:r>
+    </w:p>
+    <w:p>
+      <w:pPr>
+        <w:rPr>
+          <w:rFonts w:ascii="Comic Sans MS" w:hAnsi="Comic Sans MS"/>
+          <w:b/>
+        </w:rPr>
+      </w:pPr>
+    </w:p>
+    <w:p>
+      <w:pPr>
+        <w:rPr>
+          <w:rFonts w:ascii="Comic Sans MS" w:hAnsi="Comic Sans MS"/>
+          <w:b/>
+        </w:rPr>
+      </w:pPr>
+      <w:r>
+        <w:rPr>
+          <w:rFonts w:ascii="Open Sans" w:hAnsi="Open Sans" w:cs="Open Sans"/>
+          <w:color w:val="444444"/>
+          <w:shd w:val="clear" w:color="auto" w:fill="FBFBFB"/>
+        </w:rPr>
+        <w:lastRenderedPageBreak/>
+        <w:t>If script execution is disabled on your system, you need to set the execution policy for the current session to allow the script to run. For example: </w:t>
+      </w:r>
+      <w:r>
+        <w:rPr>
+          <w:rStyle w:val="HTMLCode"/>
+          <w:rFonts w:ascii="Consolas" w:eastAsiaTheme="minorHAnsi" w:hAnsi="Consolas" w:cs="Consolas"/>
+          <w:color w:val="555555"/>
+          <w:shd w:val="clear" w:color="auto" w:fill="F8F8F8"/>
+        </w:rPr>
+        <w:t>PowerShell.exe -ExecutionPolicy UnRestricted -File .\install-service-filebeat.ps1</w:t>
+      </w:r>
+    </w:p>
+    <w:p>
+      <w:pPr>
+        <w:rPr>
+          <w:rFonts w:ascii="Comic Sans MS" w:hAnsi="Comic Sans MS"/>
+          <w:b/>
+        </w:rPr>
+      </w:pPr>
+    </w:p>
+    <w:p>
+      <w:pPr>
+        <w:rPr>
+          <w:rFonts w:ascii="Comic Sans MS" w:hAnsi="Comic Sans MS"/>
+          <w:b/>
+        </w:rPr>
+      </w:pPr>
+      <w:r>
+        <w:rPr>
+          <w:noProof/>
+          <w:lang w:eastAsia="en-GB"/>
+        </w:rPr>
+        <w:drawing>
+          <wp:inline distT="0" distB="0" distL="0" distR="0" wp14:anchorId="7C44BAE5" wp14:editId="173E43FF">
+            <wp:extent cx="5562600" cy="1152525"/>
+            <wp:effectExtent l="0" t="0" r="0" b="9525"/>
+            <wp:docPr id="14" name="Picture 14"/>
+            <wp:cNvGraphicFramePr>
+              <a:graphicFrameLocks xmlns:a="http://schemas.openxmlformats.org/drawingml/2006/main" noChangeAspect="1"/>
+            </wp:cNvGraphicFramePr>
+            <a:graphic xmlns:a="http://schemas.openxmlformats.org/drawingml/2006/main">
+              <a:graphicData uri="http://schemas.openxmlformats.org/drawingml/2006/picture">
+                <pic:pic xmlns:pic="http://schemas.openxmlformats.org/drawingml/2006/picture">
+                  <pic:nvPicPr>
+                    <pic:cNvPr id="0" name=""/>
+                    <pic:cNvPicPr/>
+                  </pic:nvPicPr>
+                  <pic:blipFill>
+                    <a:blip r:embed="rId21"/>
+                    <a:stretch>
+                      <a:fillRect/>
+                    </a:stretch>
+                  </pic:blipFill>
+                  <pic:spPr>
+                    <a:xfrm>
+                      <a:off x="0" y="0"/>
+                      <a:ext cx="5562600" cy="1152525"/>
+                    </a:xfrm>
+                    <a:prstGeom prst="rect">
+                      <a:avLst/>
+                    </a:prstGeom>
+                  </pic:spPr>
+                </pic:pic>
+              </a:graphicData>
+            </a:graphic>
+          </wp:inline>
+        </w:drawing>
+      </w:r>
+    </w:p>
+    <w:p>
+      <w:pPr>
+        <w:rPr>
+          <w:rFonts w:ascii="Comic Sans MS" w:hAnsi="Comic Sans MS"/>
+          <w:b/>
+        </w:rPr>
+      </w:pPr>
+    </w:p>
+    <w:p>
+      <w:pPr>
+        <w:rPr>
+          <w:rFonts w:ascii="Comic Sans MS" w:hAnsi="Comic Sans MS"/>
+          <w:b/>
+        </w:rPr>
+      </w:pPr>
+      <w:r>
+        <w:rPr>
+          <w:rFonts w:ascii="Comic Sans MS" w:hAnsi="Comic Sans MS"/>
+          <w:b/>
+        </w:rPr>
+        <w:t>To configure filebeat to the logstash</w:t>
+      </w:r>
+    </w:p>
+    <w:p>
+      <w:pPr>
+        <w:rPr>
+          <w:rFonts w:ascii="Comic Sans MS" w:hAnsi="Comic Sans MS"/>
+        </w:rPr>
+      </w:pPr>
+      <w:r>
+        <w:rPr>
+          <w:rFonts w:ascii="Comic Sans MS" w:hAnsi="Comic Sans MS"/>
+        </w:rPr>
+        <w:t>In C:\Program Files\Filebeat</w:t>
+      </w:r>
+      <w:r>
+        <w:rPr>
+          <w:rFonts w:ascii="Comic Sans MS" w:hAnsi="Comic Sans MS"/>
+        </w:rPr>
+        <w:t xml:space="preserve"> in filebeat.yml</w:t>
+      </w:r>
+    </w:p>
+    <w:p>
+      <w:pPr>
+        <w:rPr>
+          <w:rFonts w:ascii="Comic Sans MS" w:hAnsi="Comic Sans MS"/>
+          <w:b/>
+        </w:rPr>
+      </w:pPr>
+      <w:r>
+        <w:rPr>
+          <w:rFonts w:ascii="Comic Sans MS" w:hAnsi="Comic Sans MS"/>
+          <w:b/>
+        </w:rPr>
+        <w:t>Declare input location like below</w:t>
+      </w:r>
+    </w:p>
+    <w:p>
+      <w:pPr>
+        <w:rPr>
+          <w:rFonts w:ascii="Comic Sans MS" w:hAnsi="Comic Sans MS"/>
+        </w:rPr>
+      </w:pPr>
+      <w:r>
+        <w:rPr>
+          <w:rFonts w:ascii="Comic Sans MS" w:hAnsi="Comic Sans MS"/>
+        </w:rPr>
+        <w:t xml:space="preserve">  paths:</w:t>
+      </w:r>
+    </w:p>
+    <w:p>
+      <w:pPr>
+        <w:rPr>
+          <w:rFonts w:ascii="Comic Sans MS" w:hAnsi="Comic Sans MS"/>
+        </w:rPr>
+      </w:pPr>
+      <w:r>
+        <w:rPr>
+          <w:rFonts w:ascii="Comic Sans MS" w:hAnsi="Comic Sans MS"/>
+        </w:rPr>
+        <w:t xml:space="preserve">    #- /var/log/*.log</w:t>
+      </w:r>
+    </w:p>
+    <w:p>
+      <w:pPr>
+        <w:rPr>
+          <w:rFonts w:ascii="Comic Sans MS" w:hAnsi="Comic Sans MS"/>
+        </w:rPr>
+      </w:pPr>
+      <w:r>
+        <w:rPr>
+          <w:rFonts w:ascii="Comic Sans MS" w:hAnsi="Comic Sans MS"/>
+        </w:rPr>
+        <w:t xml:space="preserve">    #- c:\programdata\elasticsearch\logs\*</w:t>
+      </w:r>
+    </w:p>
+    <w:p>
+      <w:pPr>
+        <w:rPr>
+          <w:rFonts w:ascii="Comic Sans MS" w:hAnsi="Comic Sans MS"/>
+        </w:rPr>
+      </w:pPr>
+      <w:r>
+        <w:rPr>
+          <w:rFonts w:ascii="Comic Sans MS" w:hAnsi="Comic Sans MS"/>
+        </w:rPr>
+        <w:t xml:space="preserve">    - c:\ELK\logsForFilebeat\*</w:t>
+      </w:r>
+    </w:p>
+    <w:p>
+      <w:pPr>
+        <w:rPr>
+          <w:rFonts w:ascii="Comic Sans MS" w:hAnsi="Comic Sans MS"/>
+        </w:rPr>
+      </w:pPr>
+    </w:p>
+    <w:p>
+      <w:pPr>
+        <w:rPr>
+          <w:rFonts w:ascii="Comic Sans MS" w:hAnsi="Comic Sans MS"/>
+          <w:b/>
+        </w:rPr>
+      </w:pPr>
+      <w:r>
+        <w:rPr>
+          <w:rFonts w:ascii="Comic Sans MS" w:hAnsi="Comic Sans MS"/>
+          <w:b/>
+        </w:rPr>
+        <w:t>Output location like below</w:t>
+      </w:r>
+    </w:p>
+    <w:p>
+      <w:pPr>
+        <w:rPr>
+          <w:rFonts w:ascii="Comic Sans MS" w:hAnsi="Comic Sans MS"/>
+        </w:rPr>
+      </w:pPr>
+      <w:r>
+        <w:rPr>
+          <w:rFonts w:ascii="Comic Sans MS" w:hAnsi="Comic Sans MS"/>
+        </w:rPr>
+        <w:t>#-------------------------- Elasticsearch output ------------------------------</w:t>
+      </w:r>
+    </w:p>
+    <w:p>
+      <w:pPr>
+        <w:rPr>
+          <w:rFonts w:ascii="Comic Sans MS" w:hAnsi="Comic Sans MS"/>
+        </w:rPr>
+      </w:pPr>
+      <w:r>
+        <w:rPr>
+          <w:rFonts w:ascii="Comic Sans MS" w:hAnsi="Comic Sans MS"/>
+        </w:rPr>
+        <w:t>#output.elasticsearch:</w:t>
+      </w:r>
+    </w:p>
+    <w:p>
+      <w:pPr>
+        <w:rPr>
+          <w:rFonts w:ascii="Comic Sans MS" w:hAnsi="Comic Sans MS"/>
+        </w:rPr>
+      </w:pPr>
+      <w:r>
+        <w:rPr>
+          <w:rFonts w:ascii="Comic Sans MS" w:hAnsi="Comic Sans MS"/>
+        </w:rPr>
+        <w:t xml:space="preserve">  # Array of hosts to connect to.</w:t>
+      </w:r>
+    </w:p>
+    <w:p>
+      <w:pPr>
+        <w:rPr>
+          <w:rFonts w:ascii="Comic Sans MS" w:hAnsi="Comic Sans MS"/>
+        </w:rPr>
+      </w:pPr>
+      <w:r>
+        <w:rPr>
+          <w:rFonts w:ascii="Comic Sans MS" w:hAnsi="Comic Sans MS"/>
+        </w:rPr>
+        <w:t xml:space="preserve">  #hosts: ["localhost:9200"]</w:t>
+      </w:r>
+    </w:p>
+    <w:p>
+      <w:pPr>
+        <w:rPr>
+          <w:rFonts w:ascii="Comic Sans MS" w:hAnsi="Comic Sans MS"/>
+        </w:rPr>
+      </w:pPr>
+    </w:p>
+    <w:p>
+      <w:pPr>
+        <w:rPr>
+          <w:rFonts w:ascii="Comic Sans MS" w:hAnsi="Comic Sans MS"/>
+        </w:rPr>
+      </w:pPr>
+      <w:r>
+        <w:rPr>
+          <w:rFonts w:ascii="Comic Sans MS" w:hAnsi="Comic Sans MS"/>
+        </w:rPr>
+        <w:t xml:space="preserve">  # Optional protocol and basic auth credentials.</w:t>
+      </w:r>
+    </w:p>
+    <w:p>
+      <w:pPr>
+        <w:rPr>
+          <w:rFonts w:ascii="Comic Sans MS" w:hAnsi="Comic Sans MS"/>
+        </w:rPr>
+      </w:pPr>
+      <w:r>
+        <w:rPr>
+          <w:rFonts w:ascii="Comic Sans MS" w:hAnsi="Comic Sans MS"/>
+        </w:rPr>
+        <w:t xml:space="preserve">  #protocol: "https"</w:t>
+      </w:r>
+    </w:p>
+    <w:p>
+      <w:pPr>
+        <w:rPr>
+          <w:rFonts w:ascii="Comic Sans MS" w:hAnsi="Comic Sans MS"/>
+        </w:rPr>
+      </w:pPr>
+      <w:r>
+        <w:rPr>
+          <w:rFonts w:ascii="Comic Sans MS" w:hAnsi="Comic Sans MS"/>
+        </w:rPr>
+        <w:t xml:space="preserve">  #username: "elastic"</w:t>
+      </w:r>
+    </w:p>
+    <w:p>
+      <w:pPr>
+        <w:rPr>
+          <w:rFonts w:ascii="Comic Sans MS" w:hAnsi="Comic Sans MS"/>
+        </w:rPr>
+      </w:pPr>
+      <w:r>
+        <w:rPr>
+          <w:rFonts w:ascii="Comic Sans MS" w:hAnsi="Comic Sans MS"/>
+        </w:rPr>
+        <w:lastRenderedPageBreak/>
+        <w:t xml:space="preserve">  #password: "changeme"</w:t>
+      </w:r>
+    </w:p>
+    <w:p>
+      <w:pPr>
+        <w:rPr>
+          <w:rFonts w:ascii="Comic Sans MS" w:hAnsi="Comic Sans MS"/>
+        </w:rPr>
+      </w:pPr>
+    </w:p>
+    <w:p>
+      <w:pPr>
+        <w:rPr>
+          <w:rFonts w:ascii="Comic Sans MS" w:hAnsi="Comic Sans MS"/>
+        </w:rPr>
+      </w:pPr>
+      <w:r>
+        <w:rPr>
+          <w:rFonts w:ascii="Comic Sans MS" w:hAnsi="Comic Sans MS"/>
+        </w:rPr>
+        <w:t>#----------------------------- Logstash output --------------------------------</w:t>
+      </w:r>
+    </w:p>
+    <w:p>
+      <w:pPr>
+        <w:rPr>
+          <w:rFonts w:ascii="Comic Sans MS" w:hAnsi="Comic Sans MS"/>
+        </w:rPr>
+      </w:pPr>
+      <w:r>
+        <w:rPr>
+          <w:rFonts w:ascii="Comic Sans MS" w:hAnsi="Comic Sans MS"/>
+        </w:rPr>
+        <w:t>output.logstash:</w:t>
+      </w:r>
+    </w:p>
+    <w:p>
+      <w:pPr>
+        <w:rPr>
+          <w:rFonts w:ascii="Comic Sans MS" w:hAnsi="Comic Sans MS"/>
+        </w:rPr>
+      </w:pPr>
+      <w:r>
+        <w:rPr>
+          <w:rFonts w:ascii="Comic Sans MS" w:hAnsi="Comic Sans MS"/>
+        </w:rPr>
+        <w:t xml:space="preserve">  # The Logstash hosts</w:t>
+      </w:r>
+    </w:p>
+    <w:p>
+      <w:pPr>
+        <w:rPr>
+          <w:rFonts w:ascii="Comic Sans MS" w:hAnsi="Comic Sans MS"/>
+        </w:rPr>
+      </w:pPr>
+      <w:r>
+        <w:rPr>
+          <w:rFonts w:ascii="Comic Sans MS" w:hAnsi="Comic Sans MS"/>
+        </w:rPr>
+        <w:t xml:space="preserve">  hosts: ["localhost:5044"]</w:t>
+      </w:r>
+    </w:p>
+    <w:p>
+      <w:pPr>
+        <w:rPr>
+          <w:rFonts w:ascii="Comic Sans MS" w:hAnsi="Comic Sans MS"/>
+        </w:rPr>
+      </w:pPr>
+    </w:p>
+    <w:p>
+      <w:pPr>
+        <w:rPr>
+          <w:rFonts w:ascii="Comic Sans MS" w:hAnsi="Comic Sans MS"/>
+          <w:b/>
+        </w:rPr>
+      </w:pPr>
+      <w:r>
+        <w:rPr>
+          <w:rFonts w:ascii="Comic Sans MS" w:hAnsi="Comic Sans MS"/>
+          <w:b/>
+        </w:rPr>
+        <w:t>Configure Logstash to listen from the filebeat</w:t>
+      </w:r>
+    </w:p>
+    <w:p>
+      <w:pPr>
+        <w:rPr>
+          <w:rFonts w:ascii="Comic Sans MS" w:hAnsi="Comic Sans MS"/>
+          <w:b/>
+        </w:rPr>
+      </w:pPr>
+      <w:r>
+        <w:rPr>
+          <w:rFonts w:ascii="Comic Sans MS" w:hAnsi="Comic Sans MS"/>
+          <w:b/>
+        </w:rPr>
+        <w:t xml:space="preserve">For that we need to change the </w:t>
+      </w:r>
+    </w:p>
+    <w:p>
+      <w:pPr>
+        <w:rPr>
+          <w:rFonts w:ascii="Comic Sans MS" w:hAnsi="Comic Sans MS"/>
+          <w:b/>
+        </w:rPr>
+      </w:pPr>
+      <w:r>
+        <w:rPr>
+          <w:rFonts w:ascii="Comic Sans MS" w:hAnsi="Comic Sans MS"/>
+          <w:b/>
+        </w:rPr>
+        <w:t xml:space="preserve">Config file </w:t>
+      </w:r>
+      <w:r>
+        <w:rPr>
+          <w:rFonts w:ascii="Comic Sans MS" w:hAnsi="Comic Sans MS"/>
+          <w:b/>
+        </w:rPr>
+        <w:t xml:space="preserve">in the </w:t>
+      </w:r>
+    </w:p>
+    <w:p>
+      <w:pPr>
+        <w:rPr>
+          <w:rFonts w:ascii="Comic Sans MS" w:hAnsi="Comic Sans MS"/>
+          <w:b/>
+        </w:rPr>
+      </w:pPr>
+      <w:r>
+        <w:rPr>
+          <w:rFonts w:ascii="Comic Sans MS" w:hAnsi="Comic Sans MS"/>
+          <w:b/>
+        </w:rPr>
+        <w:t xml:space="preserve">Location :: </w:t>
+      </w:r>
+      <w:r>
+        <w:rPr>
+          <w:rFonts w:ascii="Comic Sans MS" w:hAnsi="Comic Sans MS"/>
+          <w:b/>
+        </w:rPr>
+        <w:t>C:\ELK\logstash-5.6.1\bin</w:t>
+      </w:r>
+      <w:r>
+        <w:rPr>
+          <w:rFonts w:ascii="Comic Sans MS" w:hAnsi="Comic Sans MS"/>
+          <w:b/>
+        </w:rPr>
+        <w:t xml:space="preserve"> to below</w:t>
+      </w:r>
+    </w:p>
+    <w:p>
+      <w:pPr>
+        <w:pStyle w:val="NoSpacing"/>
+        <w:rPr>
+          <w:sz w:val="20"/>
+        </w:rPr>
+      </w:pPr>
+      <w:r>
+        <w:rPr>
+          <w:sz w:val="20"/>
+        </w:rPr>
+        <w:t>input {</w:t>
+      </w:r>
+    </w:p>
+    <w:p>
+      <w:pPr>
+        <w:pStyle w:val="NoSpacing"/>
+        <w:rPr>
+          <w:sz w:val="20"/>
+        </w:rPr>
+      </w:pPr>
+      <w:r>
+        <w:rPr>
+          <w:sz w:val="20"/>
+        </w:rPr>
+        <w:t xml:space="preserve">  beats {</w:t>
+      </w:r>
+    </w:p>
+    <w:p>
+      <w:pPr>
+        <w:pStyle w:val="NoSpacing"/>
+        <w:rPr>
+          <w:sz w:val="20"/>
+        </w:rPr>
+      </w:pPr>
+      <w:r>
+        <w:rPr>
+          <w:sz w:val="20"/>
+        </w:rPr>
+        <w:t xml:space="preserve">    port =&gt; 5044</w:t>
+      </w:r>
+    </w:p>
+    <w:p>
+      <w:pPr>
+        <w:pStyle w:val="NoSpacing"/>
+        <w:rPr>
+          <w:sz w:val="20"/>
+        </w:rPr>
+      </w:pPr>
+      <w:r>
+        <w:rPr>
+          <w:sz w:val="20"/>
+        </w:rPr>
+        <w:t xml:space="preserve">  }</w:t>
+      </w:r>
+    </w:p>
+    <w:p>
+      <w:pPr>
+        <w:pStyle w:val="NoSpacing"/>
+        <w:rPr>
+          <w:sz w:val="20"/>
+        </w:rPr>
+      </w:pPr>
+      <w:r>
+        <w:rPr>
+          <w:sz w:val="20"/>
+        </w:rPr>
+        <w:t>}</w:t>
+      </w:r>
+    </w:p>
+    <w:p>
+      <w:pPr>
+        <w:pStyle w:val="NoSpacing"/>
+        <w:rPr>
+          <w:sz w:val="20"/>
+        </w:rPr>
+      </w:pPr>
+      <w:r>
+        <w:rPr>
+          <w:sz w:val="20"/>
+        </w:rPr>
+        <w:t>output {</w:t>
+      </w:r>
+    </w:p>
+    <w:p>
+      <w:pPr>
+        <w:pStyle w:val="NoSpacing"/>
+        <w:rPr>
+          <w:sz w:val="20"/>
+        </w:rPr>
+      </w:pPr>
+      <w:r>
+        <w:rPr>
+          <w:sz w:val="20"/>
+        </w:rPr>
+        <w:t xml:space="preserve">  elasticsearch {</w:t>
+      </w:r>
+    </w:p>
+    <w:p>
+      <w:pPr>
+        <w:pStyle w:val="NoSpacing"/>
+        <w:rPr>
+          <w:sz w:val="20"/>
+        </w:rPr>
+      </w:pPr>
+      <w:r>
+        <w:rPr>
+          <w:sz w:val="20"/>
+        </w:rPr>
+        <w:t xml:space="preserve">     hosts =&gt; ["localhost:9200"]</w:t>
+      </w:r>
+    </w:p>
+    <w:p>
+      <w:pPr>
+        <w:pStyle w:val="NoSpacing"/>
+        <w:rPr>
+          <w:sz w:val="20"/>
+        </w:rPr>
+      </w:pPr>
+      <w:r>
+        <w:rPr>
+          <w:sz w:val="20"/>
+        </w:rPr>
+        <w:tab/>
+        <w:t xml:space="preserve"> index =&gt; "logstash-%{+YYYY.MM.dd}"</w:t>
+      </w:r>
+    </w:p>
+    <w:p>
+      <w:pPr>
+        <w:pStyle w:val="NoSpacing"/>
+        <w:rPr>
+          <w:sz w:val="20"/>
+        </w:rPr>
+      </w:pPr>
+      <w:r>
+        <w:rPr>
+          <w:sz w:val="20"/>
+        </w:rPr>
+        <w:t xml:space="preserve">  }</w:t>
+      </w:r>
+    </w:p>
+    <w:p>
+      <w:pPr>
+        <w:pStyle w:val="NoSpacing"/>
+        <w:rPr>
+          <w:sz w:val="20"/>
+        </w:rPr>
+      </w:pPr>
+      <w:r>
+        <w:rPr>
+          <w:sz w:val="20"/>
+        </w:rPr>
+        <w:t xml:space="preserve">  stdout { codec =&gt; rubydebug}</w:t>
+      </w:r>
+    </w:p>
+    <w:p>
+      <w:pPr>
+        <w:pStyle w:val="NoSpacing"/>
+        <w:rPr>
+          <w:sz w:val="20"/>
+        </w:rPr>
+      </w:pPr>
+      <w:r>
+        <w:rPr>
+          <w:sz w:val="20"/>
+        </w:rPr>
+        <w:t>}</w:t>
+      </w:r>
+    </w:p>
+    <w:p>
+      <w:pPr>
+        <w:rPr>
+          <w:rFonts w:ascii="Comic Sans MS" w:hAnsi="Comic Sans MS"/>
+        </w:rPr>
+      </w:pPr>
+    </w:p>
+    <w:p>
+      <w:pPr>
+        <w:rPr>
+          <w:rFonts w:ascii="Comic Sans MS" w:hAnsi="Comic Sans MS"/>
+        </w:rPr>
+      </w:pPr>
+    </w:p>
+    <w:p>
+      <w:pPr>
+        <w:rPr>
+          <w:rFonts w:ascii="Comic Sans MS" w:hAnsi="Comic Sans MS"/>
+        </w:rPr>
+      </w:pPr>
+      <w:r>
+        <w:rPr>
+          <w:rFonts w:ascii="Comic Sans MS" w:hAnsi="Comic Sans MS"/>
+          <w:highlight w:val="yellow"/>
+        </w:rPr>
+        <w:t>Need to restart</w:t>
+      </w:r>
+    </w:p>
+    <w:p>
+      <w:pPr>
+        <w:rPr>
+          <w:rFonts w:ascii="Comic Sans MS" w:hAnsi="Comic Sans MS"/>
+        </w:rPr>
+      </w:pPr>
+      <w:r>
+        <w:rPr>
+          <w:rFonts w:ascii="Comic Sans MS" w:hAnsi="Comic Sans MS"/>
+        </w:rPr>
+        <w:t xml:space="preserve"> - Kibana service</w:t>
+      </w:r>
+    </w:p>
+    <w:p>
+      <w:pPr>
+        <w:rPr>
+          <w:rFonts w:ascii="Comic Sans MS" w:hAnsi="Comic Sans MS"/>
+        </w:rPr>
+      </w:pPr>
+      <w:r>
+        <w:rPr>
+          <w:rFonts w:ascii="Comic Sans MS" w:hAnsi="Comic Sans MS"/>
+        </w:rPr>
+        <w:t>- Elastic search service</w:t>
+      </w:r>
+    </w:p>
+    <w:p>
+      <w:pPr>
+        <w:rPr>
+          <w:rFonts w:ascii="Comic Sans MS" w:hAnsi="Comic Sans MS"/>
+        </w:rPr>
+      </w:pPr>
+      <w:r>
+        <w:rPr>
+          <w:rFonts w:ascii="Comic Sans MS" w:hAnsi="Comic Sans MS"/>
+        </w:rPr>
+        <w:t>- logstash from the cmd</w:t>
+      </w:r>
+      <w:r>
+        <w:rPr>
+          <w:rFonts w:ascii="Comic Sans MS" w:hAnsi="Comic Sans MS"/>
+        </w:rPr>
+        <w:t xml:space="preserve">  :: </w:t>
+      </w:r>
+      <w:r>
+        <w:rPr>
+          <w:rFonts w:ascii="Comic Sans MS" w:hAnsi="Comic Sans MS"/>
+        </w:rPr>
+        <w:t>logstash -f config.conf</w:t>
+      </w:r>
+    </w:p>
+    <w:p>
+      <w:pPr>
+        <w:rPr>
+          <w:rFonts w:ascii="Comic Sans MS" w:hAnsi="Comic Sans MS"/>
+        </w:rPr>
+      </w:pPr>
+      <w:r>
+        <w:rPr>
+          <w:noProof/>
+          <w:lang w:eastAsia="en-GB"/>
+        </w:rPr>
+        <w:drawing>
+          <wp:inline distT="0" distB="0" distL="0" distR="0" wp14:anchorId="531166FB" wp14:editId="257423CF">
+            <wp:extent cx="4114800" cy="180975"/>
+            <wp:effectExtent l="0" t="0" r="0" b="9525"/>
+            <wp:docPr id="16" name="Picture 16"/>
+            <wp:cNvGraphicFramePr>
+              <a:graphicFrameLocks xmlns:a="http://schemas.openxmlformats.org/drawingml/2006/main" noChangeAspect="1"/>
+            </wp:cNvGraphicFramePr>
+            <a:graphic xmlns:a="http://schemas.openxmlformats.org/drawingml/2006/main">
+              <a:graphicData uri="http://schemas.openxmlformats.org/drawingml/2006/picture">
+                <pic:pic xmlns:pic="http://schemas.openxmlformats.org/drawingml/2006/picture">
+                  <pic:nvPicPr>
+                    <pic:cNvPr id="0" name=""/>
+                    <pic:cNvPicPr/>
+                  </pic:nvPicPr>
+                  <pic:blipFill>
+                    <a:blip r:embed="rId22"/>
+                    <a:stretch>
+                      <a:fillRect/>
+                    </a:stretch>
+                  </pic:blipFill>
+                  <pic:spPr>
+                    <a:xfrm>
+                      <a:off x="0" y="0"/>
+                      <a:ext cx="4114800" cy="180975"/>
+                    </a:xfrm>
+                    <a:prstGeom prst="rect">
+                      <a:avLst/>
+                    </a:prstGeom>
+                  </pic:spPr>
+                </pic:pic>
+              </a:graphicData>
+            </a:graphic>
+          </wp:inline>
+        </w:drawing>
+      </w:r>
+    </w:p>
+    <w:p>
+      <w:pPr>
+        <w:rPr>
+          <w:rFonts w:ascii="Comic Sans MS" w:hAnsi="Comic Sans MS"/>
+        </w:rPr>
+      </w:pPr>
+      <w:r>
+        <w:rPr>
+          <w:rFonts w:ascii="Comic Sans MS" w:hAnsi="Comic Sans MS"/>
+        </w:rPr>
+        <w:t>- filebeat service</w:t>
+      </w:r>
+    </w:p>
+    <w:p>
+      <w:pPr>
+        <w:rPr>
+          <w:rFonts w:ascii="Comic Sans MS" w:hAnsi="Comic Sans MS"/>
+        </w:rPr>
+      </w:pPr>
+    </w:p>
+    <w:p>
+      <w:pPr>
+        <w:rPr>
+          <w:rFonts w:ascii="Comic Sans MS" w:hAnsi="Comic Sans MS"/>
+        </w:rPr>
+      </w:pPr>
+    </w:p>
+    <w:p>
+      <w:pPr>
+        <w:rPr>
+          <w:rFonts w:ascii="Comic Sans MS" w:hAnsi="Comic Sans MS"/>
+        </w:rPr>
+      </w:pPr>
+      <w:r>
+        <w:rPr>
+          <w:noProof/>
+          <w:lang w:eastAsia="en-GB"/>
+        </w:rPr>
+        <w:drawing>
+          <wp:inline distT="0" distB="0" distL="0" distR="0" wp14:anchorId="1456E736" wp14:editId="03CA1504">
+            <wp:extent cx="5731510" cy="2844935"/>
+            <wp:effectExtent l="0" t="0" r="2540" b="0"/>
+            <wp:docPr id="15" name="Picture 15"/>
+            <wp:cNvGraphicFramePr>
+              <a:graphicFrameLocks xmlns:a="http://schemas.openxmlformats.org/drawingml/2006/main" noChangeAspect="1"/>
+            </wp:cNvGraphicFramePr>
+            <a:graphic xmlns:a="http://schemas.openxmlformats.org/drawingml/2006/main">
+              <a:graphicData uri="http://schemas.openxmlformats.org/drawingml/2006/picture">
+                <pic:pic xmlns:pic="http://schemas.openxmlformats.org/drawingml/2006/picture">
+                  <pic:nvPicPr>
+                    <pic:cNvPr id="0" name=""/>
+                    <pic:cNvPicPr/>
+                  </pic:nvPicPr>
+                  <pic:blipFill>
+                    <a:blip r:embed="rId23"/>
+                    <a:stretch>
+                      <a:fillRect/>
+                    </a:stretch>
+                  </pic:blipFill>
+                  <pic:spPr>
+                    <a:xfrm>
+                      <a:off x="0" y="0"/>
+                      <a:ext cx="5731510" cy="2844935"/>
+                    </a:xfrm>
+                    <a:prstGeom prst="rect">
+                      <a:avLst/>
+                    </a:prstGeom>
+                  </pic:spPr>
+                </pic:pic>
+              </a:graphicData>
+            </a:graphic>
+          </wp:inline>
+        </w:drawing>
+      </w:r>
+    </w:p>
     <w:sectPr>
-      <w:headerReference w:type="even" r:id="rId21"/>
-      <w:headerReference w:type="default" r:id="rId22"/>
-      <w:footerReference w:type="even" r:id="rId23"/>
-      <w:footerReference w:type="default" r:id="rId24"/>
-      <w:headerReference w:type="first" r:id="rId25"/>
-      <w:footerReference w:type="first" r:id="rId26"/>
+      <w:headerReference w:type="even" r:id="rId24"/>
+      <w:headerReference w:type="default" r:id="rId25"/>
+      <w:footerReference w:type="even" r:id="rId26"/>
+      <w:footerReference w:type="default" r:id="rId27"/>
+      <w:headerReference w:type="first" r:id="rId28"/>
+      <w:footerReference w:type="first" r:id="rId29"/>
       <w:pgSz w:w="11906" w:h="16838"/>
       <w:pgMar w:top="1440" w:right="1440" w:bottom="1440" w:left="1440" w:header="708" w:footer="708" w:gutter="0"/>
       <w:cols w:space="708"/>
@@ -1144,6 +2240,7 @@
         <w:docPartUnique/>
       </w:docPartObj>
     </w:sdtPr>
+    <w:sdtEndPr/>
     <w:sdtContent>
       <w:sdt>
         <w:sdtPr>
@@ -1153,9 +2250,8 @@
             <w:docPartUnique/>
           </w:docPartObj>
         </w:sdtPr>
+        <w:sdtEndPr/>
         <w:sdtContent>
-          <w:bookmarkStart w:id="0" w:name="_GoBack" w:displacedByCustomXml="prev"/>
-          <w:bookmarkEnd w:id="0" w:displacedByCustomXml="prev"/>
           <w:p>
             <w:pPr>
               <w:pStyle w:val="Footer"/>
@@ -1195,7 +2291,7 @@
                 <w:bCs/>
                 <w:noProof/>
               </w:rPr>
-              <w:t>5</w:t>
+              <w:t>1</w:t>
             </w:r>
             <w:r>
               <w:rPr>
@@ -1240,7 +2336,7 @@
                 <w:bCs/>
                 <w:noProof/>
               </w:rPr>
-              <w:t>5</w:t>
+              <w:t>8</w:t>
             </w:r>
             <w:r>
               <w:rPr>
@@ -1610,6 +2706,101 @@
     <w:uiPriority w:val="99"/>
     <w:rsid w:val="0014280D"/>
   </w:style>
+  <w:style w:type="character" w:styleId="FollowedHyperlink">
+    <w:name w:val="FollowedHyperlink"/>
+    <w:basedOn w:val="DefaultParagraphFont"/>
+    <w:uiPriority w:val="99"/>
+    <w:semiHidden/>
+    <w:unhideWhenUsed/>
+    <w:rsid w:val="009158F2"/>
+    <w:rPr>
+      <w:color w:val="800080" w:themeColor="followedHyperlink"/>
+      <w:u w:val="single"/>
+    </w:rPr>
+  </w:style>
+  <w:style w:type="paragraph" w:styleId="HTMLPreformatted">
+    <w:name w:val="HTML Preformatted"/>
+    <w:basedOn w:val="Normal"/>
+    <w:link w:val="HTMLPreformattedChar"/>
+    <w:uiPriority w:val="99"/>
+    <w:semiHidden/>
+    <w:unhideWhenUsed/>
+    <w:rsid w:val="005115E4"/>
+    <w:pPr>
+      <w:tabs>
+        <w:tab w:val="left" w:pos="916"/>
+        <w:tab w:val="left" w:pos="1832"/>
+        <w:tab w:val="left" w:pos="2748"/>
+        <w:tab w:val="left" w:pos="3664"/>
+        <w:tab w:val="left" w:pos="4580"/>
+        <w:tab w:val="left" w:pos="5496"/>
+        <w:tab w:val="left" w:pos="6412"/>
+        <w:tab w:val="left" w:pos="7328"/>
+        <w:tab w:val="left" w:pos="8244"/>
+        <w:tab w:val="left" w:pos="9160"/>
+        <w:tab w:val="left" w:pos="10076"/>
+        <w:tab w:val="left" w:pos="10992"/>
+        <w:tab w:val="left" w:pos="11908"/>
+        <w:tab w:val="left" w:pos="12824"/>
+        <w:tab w:val="left" w:pos="13740"/>
+        <w:tab w:val="left" w:pos="14656"/>
+      </w:tabs>
+      <w:spacing w:after="0" w:line="240" w:lineRule="auto"/>
+    </w:pPr>
+    <w:rPr>
+      <w:rFonts w:ascii="Courier New" w:eastAsia="Times New Roman" w:hAnsi="Courier New" w:cs="Courier New"/>
+      <w:sz w:val="20"/>
+      <w:szCs w:val="20"/>
+      <w:lang w:eastAsia="en-GB"/>
+    </w:rPr>
+  </w:style>
+  <w:style w:type="character" w:customStyle="1" w:styleId="HTMLPreformattedChar">
+    <w:name w:val="HTML Preformatted Char"/>
+    <w:basedOn w:val="DefaultParagraphFont"/>
+    <w:link w:val="HTMLPreformatted"/>
+    <w:uiPriority w:val="99"/>
+    <w:semiHidden/>
+    <w:rsid w:val="005115E4"/>
+    <w:rPr>
+      <w:rFonts w:ascii="Courier New" w:eastAsia="Times New Roman" w:hAnsi="Courier New" w:cs="Courier New"/>
+      <w:sz w:val="20"/>
+      <w:szCs w:val="20"/>
+      <w:lang w:eastAsia="en-GB"/>
+    </w:rPr>
+  </w:style>
+  <w:style w:type="character" w:customStyle="1" w:styleId="pln">
+    <w:name w:val="pln"/>
+    <w:basedOn w:val="DefaultParagraphFont"/>
+    <w:rsid w:val="005115E4"/>
+  </w:style>
+  <w:style w:type="character" w:customStyle="1" w:styleId="pun">
+    <w:name w:val="pun"/>
+    <w:basedOn w:val="DefaultParagraphFont"/>
+    <w:rsid w:val="005115E4"/>
+  </w:style>
+  <w:style w:type="character" w:customStyle="1" w:styleId="str">
+    <w:name w:val="str"/>
+    <w:basedOn w:val="DefaultParagraphFont"/>
+    <w:rsid w:val="005115E4"/>
+  </w:style>
+  <w:style w:type="character" w:customStyle="1" w:styleId="typ">
+    <w:name w:val="typ"/>
+    <w:basedOn w:val="DefaultParagraphFont"/>
+    <w:rsid w:val="005115E4"/>
+  </w:style>
+  <w:style w:type="character" w:styleId="HTMLCode">
+    <w:name w:val="HTML Code"/>
+    <w:basedOn w:val="DefaultParagraphFont"/>
+    <w:uiPriority w:val="99"/>
+    <w:semiHidden/>
+    <w:unhideWhenUsed/>
+    <w:rsid w:val="00912773"/>
+    <w:rPr>
+      <w:rFonts w:ascii="Courier New" w:eastAsia="Times New Roman" w:hAnsi="Courier New" w:cs="Courier New"/>
+      <w:sz w:val="20"/>
+      <w:szCs w:val="20"/>
+    </w:rPr>
+  </w:style>
 </w:styles>
 </file>
 
@@ -1893,6 +3084,101 @@
     <w:link w:val="Footer"/>
     <w:uiPriority w:val="99"/>
     <w:rsid w:val="0014280D"/>
+  </w:style>
+  <w:style w:type="character" w:styleId="FollowedHyperlink">
+    <w:name w:val="FollowedHyperlink"/>
+    <w:basedOn w:val="DefaultParagraphFont"/>
+    <w:uiPriority w:val="99"/>
+    <w:semiHidden/>
+    <w:unhideWhenUsed/>
+    <w:rsid w:val="009158F2"/>
+    <w:rPr>
+      <w:color w:val="800080" w:themeColor="followedHyperlink"/>
+      <w:u w:val="single"/>
+    </w:rPr>
+  </w:style>
+  <w:style w:type="paragraph" w:styleId="HTMLPreformatted">
+    <w:name w:val="HTML Preformatted"/>
+    <w:basedOn w:val="Normal"/>
+    <w:link w:val="HTMLPreformattedChar"/>
+    <w:uiPriority w:val="99"/>
+    <w:semiHidden/>
+    <w:unhideWhenUsed/>
+    <w:rsid w:val="005115E4"/>
+    <w:pPr>
+      <w:tabs>
+        <w:tab w:val="left" w:pos="916"/>
+        <w:tab w:val="left" w:pos="1832"/>
+        <w:tab w:val="left" w:pos="2748"/>
+        <w:tab w:val="left" w:pos="3664"/>
+        <w:tab w:val="left" w:pos="4580"/>
+        <w:tab w:val="left" w:pos="5496"/>
+        <w:tab w:val="left" w:pos="6412"/>
+        <w:tab w:val="left" w:pos="7328"/>
+        <w:tab w:val="left" w:pos="8244"/>
+        <w:tab w:val="left" w:pos="9160"/>
+        <w:tab w:val="left" w:pos="10076"/>
+        <w:tab w:val="left" w:pos="10992"/>
+        <w:tab w:val="left" w:pos="11908"/>
+        <w:tab w:val="left" w:pos="12824"/>
+        <w:tab w:val="left" w:pos="13740"/>
+        <w:tab w:val="left" w:pos="14656"/>
+      </w:tabs>
+      <w:spacing w:after="0" w:line="240" w:lineRule="auto"/>
+    </w:pPr>
+    <w:rPr>
+      <w:rFonts w:ascii="Courier New" w:eastAsia="Times New Roman" w:hAnsi="Courier New" w:cs="Courier New"/>
+      <w:sz w:val="20"/>
+      <w:szCs w:val="20"/>
+      <w:lang w:eastAsia="en-GB"/>
+    </w:rPr>
+  </w:style>
+  <w:style w:type="character" w:customStyle="1" w:styleId="HTMLPreformattedChar">
+    <w:name w:val="HTML Preformatted Char"/>
+    <w:basedOn w:val="DefaultParagraphFont"/>
+    <w:link w:val="HTMLPreformatted"/>
+    <w:uiPriority w:val="99"/>
+    <w:semiHidden/>
+    <w:rsid w:val="005115E4"/>
+    <w:rPr>
+      <w:rFonts w:ascii="Courier New" w:eastAsia="Times New Roman" w:hAnsi="Courier New" w:cs="Courier New"/>
+      <w:sz w:val="20"/>
+      <w:szCs w:val="20"/>
+      <w:lang w:eastAsia="en-GB"/>
+    </w:rPr>
+  </w:style>
+  <w:style w:type="character" w:customStyle="1" w:styleId="pln">
+    <w:name w:val="pln"/>
+    <w:basedOn w:val="DefaultParagraphFont"/>
+    <w:rsid w:val="005115E4"/>
+  </w:style>
+  <w:style w:type="character" w:customStyle="1" w:styleId="pun">
+    <w:name w:val="pun"/>
+    <w:basedOn w:val="DefaultParagraphFont"/>
+    <w:rsid w:val="005115E4"/>
+  </w:style>
+  <w:style w:type="character" w:customStyle="1" w:styleId="str">
+    <w:name w:val="str"/>
+    <w:basedOn w:val="DefaultParagraphFont"/>
+    <w:rsid w:val="005115E4"/>
+  </w:style>
+  <w:style w:type="character" w:customStyle="1" w:styleId="typ">
+    <w:name w:val="typ"/>
+    <w:basedOn w:val="DefaultParagraphFont"/>
+    <w:rsid w:val="005115E4"/>
+  </w:style>
+  <w:style w:type="character" w:styleId="HTMLCode">
+    <w:name w:val="HTML Code"/>
+    <w:basedOn w:val="DefaultParagraphFont"/>
+    <w:uiPriority w:val="99"/>
+    <w:semiHidden/>
+    <w:unhideWhenUsed/>
+    <w:rsid w:val="00912773"/>
+    <w:rPr>
+      <w:rFonts w:ascii="Courier New" w:eastAsia="Times New Roman" w:hAnsi="Courier New" w:cs="Courier New"/>
+      <w:sz w:val="20"/>
+      <w:szCs w:val="20"/>
+    </w:rPr>
   </w:style>
 </w:styles>
 </file>

</xml_diff>